<commit_message>
Module 4 - Activity, Actual 5
</commit_message>
<xml_diff>
--- a/practice/m4/m4 - Activity 5.docx
+++ b/practice/m4/m4 - Activity 5.docx
@@ -5,6 +5,271 @@
   <w:body>
     <w:p>
       <w:pPr>
+        <w:spacing w:line="240" w:lineRule="auto"/>
+        <w:contextualSpacing w:val="0"/>
+        <w:rPr>
+          <w:sz w:val="28"/>
+          <w:szCs w:val="28"/>
+        </w:rPr>
+      </w:pPr>
+      <w:r>
+        <w:rPr>
+          <w:sz w:val="28"/>
+          <w:szCs w:val="28"/>
+          <w:rtl w:val="0"/>
+        </w:rPr>
+        <w:t xml:space="preserve">a. </w:t>
+        <w:tab/>
+        <w:t xml:space="preserve">4 3 2 1 0 9 8 7 6 5   - Yes, this sequence can occur.</w:t>
+      </w:r>
+    </w:p>
+    <w:p>
+      <w:pPr>
+        <w:spacing w:line="240" w:lineRule="auto"/>
+        <w:contextualSpacing w:val="0"/>
+        <w:rPr>
+          <w:sz w:val="28"/>
+          <w:szCs w:val="28"/>
+        </w:rPr>
+      </w:pPr>
+      <w:r>
+        <w:rPr>
+          <w:rtl w:val="0"/>
+        </w:rPr>
+      </w:r>
+    </w:p>
+    <w:p>
+      <w:pPr>
+        <w:spacing w:line="240" w:lineRule="auto"/>
+        <w:contextualSpacing w:val="0"/>
+        <w:rPr>
+          <w:sz w:val="28"/>
+          <w:szCs w:val="28"/>
+        </w:rPr>
+      </w:pPr>
+      <w:r>
+        <w:rPr>
+          <w:sz w:val="28"/>
+          <w:szCs w:val="28"/>
+          <w:rtl w:val="0"/>
+        </w:rPr>
+        <w:t xml:space="preserve">b. </w:t>
+        <w:tab/>
+        <w:t xml:space="preserve">4 6 8 7 5 3 2 9 0 1   - No, this sequence can't occur.</w:t>
+      </w:r>
+    </w:p>
+    <w:p>
+      <w:pPr>
+        <w:spacing w:line="240" w:lineRule="auto"/>
+        <w:contextualSpacing w:val="0"/>
+        <w:rPr>
+          <w:sz w:val="28"/>
+          <w:szCs w:val="28"/>
+        </w:rPr>
+      </w:pPr>
+      <w:r>
+        <w:rPr>
+          <w:rtl w:val="0"/>
+        </w:rPr>
+      </w:r>
+    </w:p>
+    <w:p>
+      <w:pPr>
+        <w:spacing w:line="240" w:lineRule="auto"/>
+        <w:contextualSpacing w:val="0"/>
+        <w:rPr>
+          <w:sz w:val="28"/>
+          <w:szCs w:val="28"/>
+        </w:rPr>
+      </w:pPr>
+      <w:r>
+        <w:rPr>
+          <w:sz w:val="28"/>
+          <w:szCs w:val="28"/>
+          <w:rtl w:val="0"/>
+        </w:rPr>
+        <w:t xml:space="preserve">c. </w:t>
+        <w:tab/>
+        <w:t xml:space="preserve">2 5 6 7 4 8 9 3 1 0   - Yes, this sequence can occur.</w:t>
+      </w:r>
+    </w:p>
+    <w:p>
+      <w:pPr>
+        <w:spacing w:line="240" w:lineRule="auto"/>
+        <w:contextualSpacing w:val="0"/>
+        <w:rPr>
+          <w:sz w:val="28"/>
+          <w:szCs w:val="28"/>
+        </w:rPr>
+      </w:pPr>
+      <w:r>
+        <w:rPr>
+          <w:rtl w:val="0"/>
+        </w:rPr>
+      </w:r>
+    </w:p>
+    <w:p>
+      <w:pPr>
+        <w:spacing w:line="240" w:lineRule="auto"/>
+        <w:contextualSpacing w:val="0"/>
+        <w:rPr>
+          <w:sz w:val="28"/>
+          <w:szCs w:val="28"/>
+        </w:rPr>
+      </w:pPr>
+      <w:r>
+        <w:rPr>
+          <w:sz w:val="28"/>
+          <w:szCs w:val="28"/>
+          <w:rtl w:val="0"/>
+        </w:rPr>
+        <w:t xml:space="preserve">d. </w:t>
+        <w:tab/>
+        <w:t xml:space="preserve">4 3 2 1 0 5 6 7 8 9   - Yes, this sequence can occur.</w:t>
+      </w:r>
+    </w:p>
+    <w:p>
+      <w:pPr>
+        <w:spacing w:line="240" w:lineRule="auto"/>
+        <w:contextualSpacing w:val="0"/>
+        <w:rPr>
+          <w:sz w:val="28"/>
+          <w:szCs w:val="28"/>
+        </w:rPr>
+      </w:pPr>
+      <w:r>
+        <w:rPr>
+          <w:rtl w:val="0"/>
+        </w:rPr>
+      </w:r>
+    </w:p>
+    <w:p>
+      <w:pPr>
+        <w:spacing w:line="240" w:lineRule="auto"/>
+        <w:contextualSpacing w:val="0"/>
+        <w:rPr>
+          <w:sz w:val="28"/>
+          <w:szCs w:val="28"/>
+        </w:rPr>
+      </w:pPr>
+      <w:r>
+        <w:rPr>
+          <w:sz w:val="28"/>
+          <w:szCs w:val="28"/>
+          <w:rtl w:val="0"/>
+        </w:rPr>
+        <w:t xml:space="preserve">e. </w:t>
+        <w:tab/>
+        <w:t xml:space="preserve">1 2 3 4 5 6 9 8 7 0   - Yes, this sequence can occur.</w:t>
+      </w:r>
+    </w:p>
+    <w:p>
+      <w:pPr>
+        <w:spacing w:line="240" w:lineRule="auto"/>
+        <w:contextualSpacing w:val="0"/>
+        <w:rPr>
+          <w:sz w:val="28"/>
+          <w:szCs w:val="28"/>
+        </w:rPr>
+      </w:pPr>
+      <w:r>
+        <w:rPr>
+          <w:rtl w:val="0"/>
+        </w:rPr>
+      </w:r>
+    </w:p>
+    <w:p>
+      <w:pPr>
+        <w:spacing w:line="240" w:lineRule="auto"/>
+        <w:contextualSpacing w:val="0"/>
+        <w:rPr>
+          <w:sz w:val="28"/>
+          <w:szCs w:val="28"/>
+        </w:rPr>
+      </w:pPr>
+      <w:r>
+        <w:rPr>
+          <w:sz w:val="28"/>
+          <w:szCs w:val="28"/>
+          <w:rtl w:val="0"/>
+        </w:rPr>
+        <w:t xml:space="preserve">f. </w:t>
+        <w:tab/>
+        <w:t xml:space="preserve">0 4 6 5 3 8 1 7 2 9   - No, this sequence can't occur.</w:t>
+      </w:r>
+    </w:p>
+    <w:p>
+      <w:pPr>
+        <w:spacing w:line="240" w:lineRule="auto"/>
+        <w:contextualSpacing w:val="0"/>
+        <w:rPr>
+          <w:sz w:val="28"/>
+          <w:szCs w:val="28"/>
+        </w:rPr>
+      </w:pPr>
+      <w:r>
+        <w:rPr>
+          <w:rtl w:val="0"/>
+        </w:rPr>
+      </w:r>
+    </w:p>
+    <w:p>
+      <w:pPr>
+        <w:spacing w:line="240" w:lineRule="auto"/>
+        <w:contextualSpacing w:val="0"/>
+        <w:rPr>
+          <w:sz w:val="28"/>
+          <w:szCs w:val="28"/>
+        </w:rPr>
+      </w:pPr>
+      <w:r>
+        <w:rPr>
+          <w:sz w:val="28"/>
+          <w:szCs w:val="28"/>
+          <w:rtl w:val="0"/>
+        </w:rPr>
+        <w:t xml:space="preserve">g. </w:t>
+        <w:tab/>
+        <w:t xml:space="preserve">1 4 7 9 8 6 5 3 0 2   - No, this sequence can't occur.</w:t>
+      </w:r>
+    </w:p>
+    <w:p>
+      <w:pPr>
+        <w:spacing w:line="240" w:lineRule="auto"/>
+        <w:contextualSpacing w:val="0"/>
+        <w:rPr>
+          <w:sz w:val="28"/>
+          <w:szCs w:val="28"/>
+        </w:rPr>
+      </w:pPr>
+      <w:r>
+        <w:rPr>
+          <w:rtl w:val="0"/>
+        </w:rPr>
+      </w:r>
+    </w:p>
+    <w:p>
+      <w:pPr>
+        <w:spacing w:line="240" w:lineRule="auto"/>
+        <w:contextualSpacing w:val="0"/>
+        <w:rPr>
+          <w:sz w:val="28"/>
+          <w:szCs w:val="28"/>
+        </w:rPr>
+      </w:pPr>
+      <w:r>
+        <w:rPr>
+          <w:sz w:val="28"/>
+          <w:szCs w:val="28"/>
+          <w:rtl w:val="0"/>
+        </w:rPr>
+        <w:t xml:space="preserve">h. </w:t>
+        <w:tab/>
+        <w:t xml:space="preserve">2 1 4 3 6 5 8 7 9 0   - Yes, this sequence can occur.</w:t>
+      </w:r>
+    </w:p>
+    <w:p>
+      <w:pPr>
         <w:contextualSpacing w:val="0"/>
         <w:rPr/>
       </w:pPr>
@@ -12,142 +277,6 @@
         <w:rPr>
           <w:rtl w:val="0"/>
         </w:rPr>
-      </w:r>
-    </w:p>
-    <w:p>
-      <w:pPr>
-        <w:contextualSpacing w:val="0"/>
-        <w:rPr>
-          <w:sz w:val="28"/>
-          <w:szCs w:val="28"/>
-        </w:rPr>
-      </w:pPr>
-      <w:r>
-        <w:rPr>
-          <w:sz w:val="28"/>
-          <w:szCs w:val="28"/>
-          <w:rtl w:val="0"/>
-        </w:rPr>
-        <w:t xml:space="preserve">was</w:t>
-      </w:r>
-    </w:p>
-    <w:p>
-      <w:pPr>
-        <w:contextualSpacing w:val="0"/>
-        <w:rPr>
-          <w:sz w:val="28"/>
-          <w:szCs w:val="28"/>
-        </w:rPr>
-      </w:pPr>
-      <w:r>
-        <w:rPr>
-          <w:sz w:val="28"/>
-          <w:szCs w:val="28"/>
-          <w:rtl w:val="0"/>
-        </w:rPr>
-        <w:t xml:space="preserve">best</w:t>
-      </w:r>
-    </w:p>
-    <w:p>
-      <w:pPr>
-        <w:contextualSpacing w:val="0"/>
-        <w:rPr>
-          <w:sz w:val="28"/>
-          <w:szCs w:val="28"/>
-        </w:rPr>
-      </w:pPr>
-      <w:r>
-        <w:rPr>
-          <w:sz w:val="28"/>
-          <w:szCs w:val="28"/>
-          <w:rtl w:val="0"/>
-        </w:rPr>
-        <w:t xml:space="preserve">times</w:t>
-      </w:r>
-    </w:p>
-    <w:p>
-      <w:pPr>
-        <w:contextualSpacing w:val="0"/>
-        <w:rPr>
-          <w:sz w:val="28"/>
-          <w:szCs w:val="28"/>
-        </w:rPr>
-      </w:pPr>
-      <w:r>
-        <w:rPr>
-          <w:sz w:val="28"/>
-          <w:szCs w:val="28"/>
-          <w:rtl w:val="0"/>
-        </w:rPr>
-        <w:t xml:space="preserve">of</w:t>
-      </w:r>
-    </w:p>
-    <w:p>
-      <w:pPr>
-        <w:contextualSpacing w:val="0"/>
-        <w:rPr>
-          <w:sz w:val="28"/>
-          <w:szCs w:val="28"/>
-        </w:rPr>
-      </w:pPr>
-      <w:r>
-        <w:rPr>
-          <w:sz w:val="28"/>
-          <w:szCs w:val="28"/>
-          <w:rtl w:val="0"/>
-        </w:rPr>
-        <w:t xml:space="preserve">the</w:t>
-      </w:r>
-    </w:p>
-    <w:p>
-      <w:pPr>
-        <w:contextualSpacing w:val="0"/>
-        <w:rPr>
-          <w:sz w:val="28"/>
-          <w:szCs w:val="28"/>
-        </w:rPr>
-      </w:pPr>
-      <w:r>
-        <w:rPr>
-          <w:sz w:val="28"/>
-          <w:szCs w:val="28"/>
-          <w:rtl w:val="0"/>
-        </w:rPr>
-        <w:t xml:space="preserve">was</w:t>
-      </w:r>
-    </w:p>
-    <w:p>
-      <w:pPr>
-        <w:contextualSpacing w:val="0"/>
-        <w:rPr>
-          <w:sz w:val="28"/>
-          <w:szCs w:val="28"/>
-        </w:rPr>
-      </w:pPr>
-      <w:r>
-        <w:rPr>
-          <w:sz w:val="28"/>
-          <w:szCs w:val="28"/>
-          <w:rtl w:val="0"/>
-        </w:rPr>
-        <w:t xml:space="preserve">the</w:t>
-      </w:r>
-    </w:p>
-    <w:p>
-      <w:pPr>
-        <w:contextualSpacing w:val="0"/>
-        <w:rPr>
-          <w:sz w:val="28"/>
-          <w:szCs w:val="28"/>
-        </w:rPr>
-      </w:pPr>
-      <w:r>
-        <w:rPr>
-          <w:sz w:val="28"/>
-          <w:szCs w:val="28"/>
-          <w:rtl w:val="0"/>
-        </w:rPr>
-        <w:t xml:space="preserve">it</w:t>
       </w:r>
     </w:p>
     <w:sectPr>

</xml_diff>